<commit_message>
20180925I am so tired
</commit_message>
<xml_diff>
--- a/我遇到的问题.docx
+++ b/我遇到的问题.docx
@@ -15,8 +15,16 @@
         <w:rPr>
           <w:rFonts w:hint="eastAsia"/>
         </w:rPr>
-        <w:t>版本问题，我们到时最好用安卓</w:t>
-      </w:r>
+        <w:t>版本问题，我们到时最好</w:t>
+      </w:r>
+      <w:proofErr w:type="gramStart"/>
+      <w:r>
+        <w:rPr>
+          <w:rFonts w:hint="eastAsia"/>
+        </w:rPr>
+        <w:t>用安卓</w:t>
+      </w:r>
+      <w:proofErr w:type="gramEnd"/>
       <w:r>
         <w:rPr>
           <w:rFonts w:hint="eastAsia"/>
@@ -87,6 +95,7 @@
         </w:numPr>
         <w:ind w:firstLineChars="0"/>
       </w:pPr>
+      <w:proofErr w:type="gramStart"/>
       <w:r>
         <w:rPr>
           <w:rFonts w:hint="eastAsia"/>
@@ -97,7 +106,14 @@
         <w:rPr>
           <w:rFonts w:hint="eastAsia"/>
         </w:rPr>
-        <w:t>的逻辑和视图是分离的，我再</w:t>
+        <w:t>的</w:t>
+      </w:r>
+      <w:proofErr w:type="gramEnd"/>
+      <w:r>
+        <w:rPr>
+          <w:rFonts w:hint="eastAsia"/>
+        </w:rPr>
+        <w:t>逻辑和视图是分离的，我再</w:t>
       </w:r>
       <w:r>
         <w:rPr>
@@ -123,48 +139,73 @@
         </w:rPr>
         <w:t>，但是发现显示不出来。所以网上找到</w:t>
       </w:r>
-      <w:hyperlink r:id="rId5" w:history="1">
-        <w:r>
-          <w:rPr>
-            <w:rStyle w:val="a4"/>
-          </w:rPr>
-          <w:t>https://blog.csdn.net/lvyoujt/article/details/73283762</w:t>
-        </w:r>
-        <w:r>
-          <w:rPr>
-            <w:rStyle w:val="a4"/>
-          </w:rPr>
-          <w:t>，</w:t>
-        </w:r>
-        <w:r>
-          <w:rPr>
-            <w:rStyle w:val="a4"/>
-            <w:rFonts w:hint="eastAsia"/>
-          </w:rPr>
-          <w:t>更改了</w:t>
-        </w:r>
-        <w:r>
-          <w:rPr>
-            <w:rStyle w:val="a4"/>
-            <w:rFonts w:hint="eastAsia"/>
-          </w:rPr>
-          <w:t>AndroidManifest.xml</w:t>
-        </w:r>
-        <w:r>
-          <w:rPr>
-            <w:rStyle w:val="a4"/>
-            <w:rFonts w:hint="eastAsia"/>
-          </w:rPr>
-          <w:t>里面的</w:t>
-        </w:r>
-        <w:r>
-          <w:rPr>
-            <w:rStyle w:val="a4"/>
-            <w:rFonts w:hint="eastAsia"/>
-          </w:rPr>
-          <w:t>Theme</w:t>
-        </w:r>
-      </w:hyperlink>
+      <w:r>
+        <w:fldChar w:fldCharType="begin"/>
+      </w:r>
+      <w:r>
+        <w:instrText xml:space="preserve"> HYPERLINK "https://blog.csdn.net/lvyoujt/article/details/73283762</w:instrText>
+      </w:r>
+      <w:r>
+        <w:instrText>，更改了</w:instrText>
+      </w:r>
+      <w:r>
+        <w:instrText>AndroidManifest.xml</w:instrText>
+      </w:r>
+      <w:r>
+        <w:instrText>里面的</w:instrText>
+      </w:r>
+      <w:r>
+        <w:instrText xml:space="preserve">Theme" </w:instrText>
+      </w:r>
+      <w:r>
+        <w:fldChar w:fldCharType="separate"/>
+      </w:r>
+      <w:r>
+        <w:rPr>
+          <w:rStyle w:val="a4"/>
+        </w:rPr>
+        <w:t>https://blog.csdn.net/lvyoujt/article/details/73283762</w:t>
+      </w:r>
+      <w:r>
+        <w:rPr>
+          <w:rStyle w:val="a4"/>
+        </w:rPr>
+        <w:t>，</w:t>
+      </w:r>
+      <w:r>
+        <w:rPr>
+          <w:rStyle w:val="a4"/>
+          <w:rFonts w:hint="eastAsia"/>
+        </w:rPr>
+        <w:t>更改了</w:t>
+      </w:r>
+      <w:r>
+        <w:rPr>
+          <w:rStyle w:val="a4"/>
+          <w:rFonts w:hint="eastAsia"/>
+        </w:rPr>
+        <w:t>AndroidManifest.xml</w:t>
+      </w:r>
+      <w:r>
+        <w:rPr>
+          <w:rStyle w:val="a4"/>
+          <w:rFonts w:hint="eastAsia"/>
+        </w:rPr>
+        <w:t>里面的</w:t>
+      </w:r>
+      <w:r>
+        <w:rPr>
+          <w:rStyle w:val="a4"/>
+          <w:rFonts w:hint="eastAsia"/>
+        </w:rPr>
+        <w:t>Theme</w:t>
+      </w:r>
+      <w:r>
+        <w:rPr>
+          <w:rStyle w:val="a4"/>
+        </w:rPr>
+        <w:fldChar w:fldCharType="end"/>
+      </w:r>
       <w:r>
         <w:rPr>
           <w:rFonts w:hint="eastAsia"/>
@@ -212,8 +253,16 @@
         <w:rPr>
           <w:rFonts w:hint="eastAsia"/>
         </w:rPr>
-        <w:t>我按照头一行</w:t>
-      </w:r>
+        <w:t>我按照</w:t>
+      </w:r>
+      <w:proofErr w:type="gramStart"/>
+      <w:r>
+        <w:rPr>
+          <w:rFonts w:hint="eastAsia"/>
+        </w:rPr>
+        <w:t>头一行</w:t>
+      </w:r>
+      <w:proofErr w:type="gramEnd"/>
       <w:r>
         <w:rPr>
           <w:rFonts w:hint="eastAsia"/>
@@ -226,9 +275,11 @@
         </w:rPr>
         <w:t>里面的</w:t>
       </w:r>
+      <w:proofErr w:type="spellStart"/>
       <w:r>
         <w:t>HelloWorld</w:t>
       </w:r>
+      <w:proofErr w:type="spellEnd"/>
       <w:r>
         <w:rPr>
           <w:rFonts w:hint="eastAsia"/>
@@ -247,8 +298,29 @@
         </w:rPr>
         <w:t>里面输入了一行代码</w:t>
       </w:r>
-      <w:r>
-        <w:t>Log.d("HelloWorldActivity","onCreate execute");</w:t>
+      <w:proofErr w:type="spellStart"/>
+      <w:r>
+        <w:t>Log.d</w:t>
+      </w:r>
+      <w:proofErr w:type="spellEnd"/>
+      <w:r>
+        <w:t>("</w:t>
+      </w:r>
+      <w:proofErr w:type="spellStart"/>
+      <w:r>
+        <w:t>HelloWorldActivity</w:t>
+      </w:r>
+      <w:proofErr w:type="spellEnd"/>
+      <w:r>
+        <w:t>","</w:t>
+      </w:r>
+      <w:proofErr w:type="spellStart"/>
+      <w:r>
+        <w:t>onCreate</w:t>
+      </w:r>
+      <w:proofErr w:type="spellEnd"/>
+      <w:r>
+        <w:t xml:space="preserve"> execute");</w:t>
       </w:r>
       <w:r>
         <w:rPr>
@@ -256,12 +328,14 @@
         </w:rPr>
         <w:t>，并没有成功的看到输出结果，也就是</w:t>
       </w:r>
+      <w:proofErr w:type="spellStart"/>
       <w:r>
         <w:rPr>
           <w:rFonts w:hint="eastAsia"/>
         </w:rPr>
         <w:t>logcat</w:t>
       </w:r>
+      <w:proofErr w:type="spellEnd"/>
       <w:r>
         <w:rPr>
           <w:rFonts w:hint="eastAsia"/>
@@ -307,12 +381,14 @@
         </w:rPr>
         <w:t>开始运行的时候一直报错</w:t>
       </w:r>
+      <w:proofErr w:type="spellStart"/>
       <w:r>
         <w:rPr>
           <w:rFonts w:hint="eastAsia"/>
         </w:rPr>
         <w:t>Defaut</w:t>
       </w:r>
+      <w:proofErr w:type="spellEnd"/>
       <w:r>
         <w:t xml:space="preserve"> </w:t>
       </w:r>
@@ -352,7 +428,7 @@
         </w:rPr>
         <w:t>所以网上找到了</w:t>
       </w:r>
-      <w:hyperlink r:id="rId6" w:history="1">
+      <w:hyperlink r:id="rId5" w:history="1">
         <w:r>
           <w:t>https://www.cnblogs.com/jeffen/p/6739343.html</w:t>
         </w:r>
@@ -461,6 +537,7 @@
         </w:rPr>
         <w:t xml:space="preserve">action </w:t>
       </w:r>
+      <w:proofErr w:type="spellStart"/>
       <w:r>
         <w:rPr>
           <w:rFonts w:hint="eastAsia"/>
@@ -481,7 +558,19 @@
           <w:sz w:val="18"/>
           <w:szCs w:val="18"/>
         </w:rPr>
-        <w:t>:name=</w:t>
+        <w:t>:name</w:t>
+      </w:r>
+      <w:proofErr w:type="spellEnd"/>
+      <w:r>
+        <w:rPr>
+          <w:rFonts w:hint="eastAsia"/>
+          <w:b/>
+          <w:bCs/>
+          <w:color w:val="0000FF"/>
+          <w:sz w:val="18"/>
+          <w:szCs w:val="18"/>
+        </w:rPr>
+        <w:t>=</w:t>
       </w:r>
       <w:r>
         <w:rPr>
@@ -492,7 +581,31 @@
           <w:sz w:val="18"/>
           <w:szCs w:val="18"/>
         </w:rPr>
-        <w:t xml:space="preserve">"android.intent.action.MAIN" </w:t>
+        <w:t>"</w:t>
+      </w:r>
+      <w:proofErr w:type="spellStart"/>
+      <w:r>
+        <w:rPr>
+          <w:rFonts w:hint="eastAsia"/>
+          <w:b/>
+          <w:bCs/>
+          <w:color w:val="008000"/>
+          <w:sz w:val="18"/>
+          <w:szCs w:val="18"/>
+        </w:rPr>
+        <w:t>android.intent.action.MAIN</w:t>
+      </w:r>
+      <w:proofErr w:type="spellEnd"/>
+      <w:r>
+        <w:rPr>
+          <w:rFonts w:hint="eastAsia"/>
+          <w:b/>
+          <w:bCs/>
+          <w:color w:val="008000"/>
+          <w:sz w:val="18"/>
+          <w:szCs w:val="18"/>
+        </w:rPr>
+        <w:t xml:space="preserve">" </w:t>
       </w:r>
       <w:r>
         <w:rPr>
@@ -524,6 +637,7 @@
         </w:rPr>
         <w:t xml:space="preserve">category </w:t>
       </w:r>
+      <w:proofErr w:type="spellStart"/>
       <w:r>
         <w:rPr>
           <w:rFonts w:hint="eastAsia"/>
@@ -544,7 +658,19 @@
           <w:sz w:val="18"/>
           <w:szCs w:val="18"/>
         </w:rPr>
-        <w:t>:name=</w:t>
+        <w:t>:name</w:t>
+      </w:r>
+      <w:proofErr w:type="spellEnd"/>
+      <w:r>
+        <w:rPr>
+          <w:rFonts w:hint="eastAsia"/>
+          <w:b/>
+          <w:bCs/>
+          <w:color w:val="0000FF"/>
+          <w:sz w:val="18"/>
+          <w:szCs w:val="18"/>
+        </w:rPr>
+        <w:t>=</w:t>
       </w:r>
       <w:r>
         <w:rPr>
@@ -555,7 +681,31 @@
           <w:sz w:val="18"/>
           <w:szCs w:val="18"/>
         </w:rPr>
-        <w:t xml:space="preserve">"android.intent.category.LAUNCHER" </w:t>
+        <w:t>"</w:t>
+      </w:r>
+      <w:proofErr w:type="spellStart"/>
+      <w:r>
+        <w:rPr>
+          <w:rFonts w:hint="eastAsia"/>
+          <w:b/>
+          <w:bCs/>
+          <w:color w:val="008000"/>
+          <w:sz w:val="18"/>
+          <w:szCs w:val="18"/>
+        </w:rPr>
+        <w:t>android.intent.category.LAUNCHER</w:t>
+      </w:r>
+      <w:proofErr w:type="spellEnd"/>
+      <w:r>
+        <w:rPr>
+          <w:rFonts w:hint="eastAsia"/>
+          <w:b/>
+          <w:bCs/>
+          <w:color w:val="008000"/>
+          <w:sz w:val="18"/>
+          <w:szCs w:val="18"/>
+        </w:rPr>
+        <w:t xml:space="preserve">" </w:t>
       </w:r>
       <w:r>
         <w:rPr>
@@ -666,6 +816,7 @@
         </w:rPr>
         <w:t>不知道为什么，刚才又运行了一下</w:t>
       </w:r>
+      <w:proofErr w:type="spellStart"/>
       <w:r>
         <w:rPr>
           <w:rFonts w:hint="eastAsia"/>
@@ -675,18 +826,21 @@
       <w:r>
         <w:t>World</w:t>
       </w:r>
+      <w:proofErr w:type="spellEnd"/>
       <w:r>
         <w:rPr>
           <w:rFonts w:hint="eastAsia"/>
         </w:rPr>
         <w:t>案例，但是后来运行这个</w:t>
       </w:r>
+      <w:proofErr w:type="spellStart"/>
       <w:r>
         <w:rPr>
           <w:rFonts w:hint="eastAsia"/>
         </w:rPr>
         <w:t>FirstActivity</w:t>
       </w:r>
+      <w:proofErr w:type="spellEnd"/>
       <w:r>
         <w:rPr>
           <w:rFonts w:hint="eastAsia"/>
@@ -771,6 +925,7 @@
         </w:rPr>
         <w:t>。</w:t>
       </w:r>
+      <w:proofErr w:type="spellStart"/>
       <w:r>
         <w:t>A</w:t>
       </w:r>
@@ -783,6 +938,7 @@
       <w:r>
         <w:t>droid.support.constraint.LinearLayout</w:t>
       </w:r>
+      <w:proofErr w:type="spellEnd"/>
       <w:r>
         <w:rPr>
           <w:rFonts w:hint="eastAsia"/>
@@ -795,12 +951,14 @@
         </w:rPr>
         <w:t>郁闷，原来我刚才自作主张把</w:t>
       </w:r>
+      <w:proofErr w:type="spellStart"/>
       <w:r>
         <w:rPr>
           <w:rFonts w:hint="eastAsia"/>
         </w:rPr>
         <w:t>android.support.constraint</w:t>
       </w:r>
+      <w:proofErr w:type="spellEnd"/>
       <w:r>
         <w:t>.</w:t>
       </w:r>
@@ -810,12 +968,14 @@
         </w:rPr>
         <w:t>加在了</w:t>
       </w:r>
+      <w:proofErr w:type="spellStart"/>
       <w:r>
         <w:rPr>
           <w:rFonts w:hint="eastAsia"/>
         </w:rPr>
         <w:t>LinearLayout</w:t>
       </w:r>
+      <w:proofErr w:type="spellEnd"/>
       <w:r>
         <w:rPr>
           <w:rFonts w:hint="eastAsia"/>
@@ -850,12 +1010,14 @@
         </w:rPr>
         <w:t>可以在</w:t>
       </w:r>
+      <w:proofErr w:type="spellStart"/>
       <w:r>
         <w:rPr>
           <w:rFonts w:hint="eastAsia"/>
         </w:rPr>
         <w:t>FragmentActivity</w:t>
       </w:r>
+      <w:proofErr w:type="spellEnd"/>
       <w:r>
         <w:rPr>
           <w:rFonts w:hint="eastAsia"/>
@@ -880,6 +1042,7 @@
         </w:rPr>
         <w:t>，我用的</w:t>
       </w:r>
+      <w:proofErr w:type="spellStart"/>
       <w:r>
         <w:rPr>
           <w:rFonts w:hint="eastAsia"/>
@@ -887,7 +1050,29 @@
         <w:t>Log</w:t>
       </w:r>
       <w:r>
-        <w:t>.d(TAG,”lalala”);</w:t>
+        <w:t>.d</w:t>
+      </w:r>
+      <w:proofErr w:type="spellEnd"/>
+      <w:r>
+        <w:t>(TAG,</w:t>
+      </w:r>
+      <w:proofErr w:type="gramStart"/>
+      <w:r>
+        <w:t>”</w:t>
+      </w:r>
+      <w:proofErr w:type="spellStart"/>
+      <w:proofErr w:type="gramEnd"/>
+      <w:r>
+        <w:t>lalala</w:t>
+      </w:r>
+      <w:proofErr w:type="spellEnd"/>
+      <w:proofErr w:type="gramStart"/>
+      <w:r>
+        <w:t>”</w:t>
+      </w:r>
+      <w:proofErr w:type="gramEnd"/>
+      <w:r>
+        <w:t>);</w:t>
       </w:r>
       <w:r>
         <w:rPr>
@@ -896,10 +1081,15 @@
         <w:t>打印的日志，发现是没有加上</w:t>
       </w:r>
       <w:r>
-        <w:t>public static fin</w:t>
-      </w:r>
-      <w:r>
-        <w:t>al String TAG="MainActivity";</w:t>
+        <w:t>public static final String TAG="</w:t>
+      </w:r>
+      <w:proofErr w:type="spellStart"/>
+      <w:r>
+        <w:t>MainActivity</w:t>
+      </w:r>
+      <w:proofErr w:type="spellEnd"/>
+      <w:r>
+        <w:t>";</w:t>
       </w:r>
     </w:p>
     <w:p>
@@ -923,24 +1113,28 @@
         </w:rPr>
         <w:t>，我写的两个活动，一个是</w:t>
       </w:r>
+      <w:proofErr w:type="spellStart"/>
       <w:r>
         <w:rPr>
           <w:rFonts w:hint="eastAsia"/>
         </w:rPr>
         <w:t>normal_activity</w:t>
       </w:r>
+      <w:proofErr w:type="spellEnd"/>
       <w:r>
         <w:rPr>
           <w:rFonts w:hint="eastAsia"/>
         </w:rPr>
         <w:t>，另外一个是</w:t>
       </w:r>
+      <w:proofErr w:type="spellStart"/>
       <w:r>
         <w:rPr>
           <w:rFonts w:hint="eastAsia"/>
         </w:rPr>
         <w:t>dialog_activity</w:t>
       </w:r>
+      <w:proofErr w:type="spellEnd"/>
       <w:r>
         <w:rPr>
           <w:rFonts w:hint="eastAsia"/>
@@ -953,12 +1147,14 @@
         </w:rPr>
         <w:t>都写在</w:t>
       </w:r>
+      <w:proofErr w:type="spellStart"/>
       <w:r>
         <w:rPr>
           <w:rFonts w:hint="eastAsia"/>
         </w:rPr>
         <w:t>mainActivity</w:t>
       </w:r>
+      <w:proofErr w:type="spellEnd"/>
       <w:r>
         <w:rPr>
           <w:rFonts w:hint="eastAsia"/>
@@ -984,10 +1180,50 @@
         <w:rPr>
           <w:rFonts w:hint="eastAsia"/>
         </w:rPr>
-        <w:t>&lt;android:</w:t>
-      </w:r>
-      <w:r>
-        <w:t>theme=”@android.style/Theme.Dialog”/&gt;</w:t>
+        <w:t>&lt;</w:t>
+      </w:r>
+      <w:proofErr w:type="spellStart"/>
+      <w:r>
+        <w:rPr>
+          <w:rFonts w:hint="eastAsia"/>
+        </w:rPr>
+        <w:t>android:</w:t>
+      </w:r>
+      <w:r>
+        <w:t>theme</w:t>
+      </w:r>
+      <w:proofErr w:type="spellEnd"/>
+      <w:r>
+        <w:t>=</w:t>
+      </w:r>
+      <w:proofErr w:type="gramStart"/>
+      <w:r>
+        <w:t>”</w:t>
+      </w:r>
+      <w:proofErr w:type="gramEnd"/>
+      <w:r>
+        <w:t>@</w:t>
+      </w:r>
+      <w:proofErr w:type="spellStart"/>
+      <w:r>
+        <w:t>android.style</w:t>
+      </w:r>
+      <w:proofErr w:type="spellEnd"/>
+      <w:r>
+        <w:t>/</w:t>
+      </w:r>
+      <w:proofErr w:type="spellStart"/>
+      <w:r>
+        <w:t>Theme.Dialog</w:t>
+      </w:r>
+      <w:proofErr w:type="spellEnd"/>
+      <w:proofErr w:type="gramStart"/>
+      <w:r>
+        <w:t>”</w:t>
+      </w:r>
+      <w:proofErr w:type="gramEnd"/>
+      <w:r>
+        <w:t>/&gt;</w:t>
       </w:r>
       <w:r>
         <w:rPr>
@@ -1007,28 +1243,54 @@
         </w:rPr>
         <w:t>，找到了一个</w:t>
       </w:r>
-      <w:hyperlink r:id="rId7" w:history="1">
-        <w:r>
-          <w:t>https://blog.csdn.net/chendorid/article/details/53616742</w:t>
-        </w:r>
-      </w:hyperlink>
+      <w:r>
+        <w:fldChar w:fldCharType="begin"/>
+      </w:r>
+      <w:r>
+        <w:instrText xml:space="preserve"> HYPERLINK "https://blog.csdn.net/chendorid/article/details/53616742" </w:instrText>
+      </w:r>
+      <w:r>
+        <w:fldChar w:fldCharType="separate"/>
+      </w:r>
+      <w:r>
+        <w:t>https://blog.csdn.net/chendorid/article/details/53616742</w:t>
+      </w:r>
+      <w:r>
+        <w:fldChar w:fldCharType="end"/>
+      </w:r>
       <w:r>
         <w:t>。</w:t>
       </w:r>
-      <w:hyperlink r:id="rId8" w:history="1">
-        <w:r>
-          <w:rPr>
-            <w:rFonts w:hint="eastAsia"/>
-          </w:rPr>
-          <w:t>我将</w:t>
-        </w:r>
-        <w:r>
-          <w:rPr>
-            <w:rFonts w:hint="eastAsia"/>
-          </w:rPr>
-          <w:t>@android:style/Theme.Dialog</w:t>
-        </w:r>
-      </w:hyperlink>
+      <w:r>
+        <w:fldChar w:fldCharType="begin"/>
+      </w:r>
+      <w:r>
+        <w:instrText xml:space="preserve"> HYPERLINK "mailto:</w:instrText>
+      </w:r>
+      <w:r>
+        <w:instrText>我将</w:instrText>
+      </w:r>
+      <w:r>
+        <w:instrText xml:space="preserve">@android:style/Theme.Dialog" </w:instrText>
+      </w:r>
+      <w:r>
+        <w:fldChar w:fldCharType="separate"/>
+      </w:r>
+      <w:r>
+        <w:rPr>
+          <w:rFonts w:hint="eastAsia"/>
+        </w:rPr>
+        <w:t>我将</w:t>
+      </w:r>
+      <w:r>
+        <w:rPr>
+          <w:rFonts w:hint="eastAsia"/>
+        </w:rPr>
+        <w:t>@android:style/Theme.Dialog</w:t>
+      </w:r>
+      <w:r>
+        <w:fldChar w:fldCharType="end"/>
+      </w:r>
       <w:r>
         <w:rPr>
           <w:rFonts w:hint="eastAsia"/>
@@ -1048,20 +1310,27 @@
         <w:t>了</w:t>
       </w:r>
       <w:r>
-        <w:t>@style/Theme.AppCompat.Dialog</w:t>
-      </w:r>
+        <w:t>@style/</w:t>
+      </w:r>
+      <w:proofErr w:type="spellStart"/>
+      <w:r>
+        <w:t>Theme.AppCompat.Dialog</w:t>
+      </w:r>
+      <w:proofErr w:type="spellEnd"/>
       <w:r>
         <w:rPr>
           <w:rFonts w:hint="eastAsia"/>
         </w:rPr>
         <w:t>成功了，可能是</w:t>
       </w:r>
+      <w:proofErr w:type="spellStart"/>
       <w:r>
         <w:rPr>
           <w:rFonts w:hint="eastAsia"/>
         </w:rPr>
         <w:t>gradle</w:t>
       </w:r>
+      <w:proofErr w:type="spellEnd"/>
       <w:r>
         <w:rPr>
           <w:rFonts w:hint="eastAsia"/>
@@ -1102,6 +1371,7 @@
         </w:rPr>
         <w:t>种，</w:t>
       </w:r>
+      <w:proofErr w:type="spellStart"/>
       <w:r>
         <w:rPr>
           <w:rFonts w:hint="eastAsia"/>
@@ -1111,6 +1381,7 @@
       <w:r>
         <w:t>singleTop,singleTask,singleInstance</w:t>
       </w:r>
+      <w:proofErr w:type="spellEnd"/>
       <w:r>
         <w:t>。</w:t>
       </w:r>
@@ -1120,6 +1391,7 @@
         </w:rPr>
         <w:t>其中</w:t>
       </w:r>
+      <w:proofErr w:type="spellStart"/>
       <w:r>
         <w:rPr>
           <w:rFonts w:hint="eastAsia"/>
@@ -1129,11 +1401,26 @@
       <w:r>
         <w:t>Instance</w:t>
       </w:r>
-      <w:r>
-        <w:rPr>
-          <w:rFonts w:hint="eastAsia"/>
-        </w:rPr>
-        <w:t>方式启动是启动另一个返回栈来管理活动，但是我实验中并没有得出这个结论，我从</w:t>
+      <w:proofErr w:type="spellEnd"/>
+      <w:r>
+        <w:rPr>
+          <w:rFonts w:hint="eastAsia"/>
+        </w:rPr>
+        <w:t>方式启动是启动另一个返回</w:t>
+      </w:r>
+      <w:proofErr w:type="gramStart"/>
+      <w:r>
+        <w:rPr>
+          <w:rFonts w:hint="eastAsia"/>
+        </w:rPr>
+        <w:t>栈</w:t>
+      </w:r>
+      <w:proofErr w:type="gramEnd"/>
+      <w:r>
+        <w:rPr>
+          <w:rFonts w:hint="eastAsia"/>
+        </w:rPr>
+        <w:t>来管理活动，但是我实验中并没有得出这个结论，我从</w:t>
       </w:r>
       <w:r>
         <w:rPr>
@@ -1183,6 +1470,7 @@
         </w:rPr>
         <w:t>是用</w:t>
       </w:r>
+      <w:proofErr w:type="spellStart"/>
       <w:r>
         <w:rPr>
           <w:rFonts w:hint="eastAsia"/>
@@ -1192,6 +1480,7 @@
       <w:r>
         <w:t>Instance</w:t>
       </w:r>
+      <w:proofErr w:type="spellEnd"/>
       <w:r>
         <w:rPr>
           <w:rFonts w:hint="eastAsia"/>
@@ -1289,25 +1578,333 @@
         </w:numPr>
         <w:ind w:firstLineChars="0"/>
       </w:pPr>
-      <w:bookmarkStart w:id="0" w:name="_GoBack"/>
-      <w:bookmarkEnd w:id="0"/>
+      <w:r>
+        <w:rPr>
+          <w:rFonts w:hint="eastAsia"/>
+        </w:rPr>
+        <w:t>在</w:t>
+      </w:r>
+      <w:r>
+        <w:t>app/</w:t>
+      </w:r>
+      <w:proofErr w:type="spellStart"/>
+      <w:r>
+        <w:t>build.gradle</w:t>
+      </w:r>
+      <w:proofErr w:type="spellEnd"/>
+      <w:r>
+        <w:rPr>
+          <w:rFonts w:hint="eastAsia"/>
+        </w:rPr>
+        <w:t>里面的</w:t>
+      </w:r>
+      <w:r>
+        <w:rPr>
+          <w:rFonts w:hint="eastAsia"/>
+        </w:rPr>
+        <w:t>dependencies</w:t>
+      </w:r>
+      <w:r>
+        <w:rPr>
+          <w:rFonts w:hint="eastAsia"/>
+        </w:rPr>
+        <w:t>添加</w:t>
+      </w:r>
+      <w:r>
+        <w:t>implementation 'com.android.support:percent:2</w:t>
+      </w:r>
+      <w:r>
+        <w:t>4.2</w:t>
+      </w:r>
+      <w:r>
+        <w:t>.</w:t>
+      </w:r>
+      <w:r>
+        <w:t>2</w:t>
+      </w:r>
+      <w:r>
+        <w:t>'</w:t>
+      </w:r>
+      <w:r>
+        <w:rPr>
+          <w:rFonts w:hint="eastAsia"/>
+        </w:rPr>
+        <w:t>，</w:t>
+      </w:r>
+      <w:r>
+        <w:rPr>
+          <w:rFonts w:hint="eastAsia"/>
+        </w:rPr>
+        <w:t>所以改成了</w:t>
+      </w:r>
+      <w:r>
+        <w:t>implementation 'com.android.support:percent:26.0.0-alpha1'</w:t>
+      </w:r>
     </w:p>
-    <w:p/>
+    <w:p>
+      <w:r>
+        <w:rPr>
+          <w:rFonts w:hint="eastAsia"/>
+        </w:rPr>
+        <w:t>成功了，但是和</w:t>
+      </w:r>
+      <w:proofErr w:type="spellStart"/>
+      <w:r>
+        <w:rPr>
+          <w:rFonts w:hint="eastAsia"/>
+        </w:rPr>
+        <w:t>appcompat</w:t>
+      </w:r>
+      <w:proofErr w:type="spellEnd"/>
+      <w:r>
+        <w:rPr>
+          <w:rFonts w:hint="eastAsia"/>
+        </w:rPr>
+        <w:t>版本不匹配</w:t>
+      </w:r>
+      <w:r>
+        <w:rPr>
+          <w:rFonts w:hint="eastAsia"/>
+        </w:rPr>
+        <w:t>，参考</w:t>
+      </w:r>
+      <w:hyperlink r:id="rId6" w:history="1">
+        <w:r>
+          <w:rPr>
+            <w:rStyle w:val="a4"/>
+          </w:rPr>
+          <w:t>https://blog.csdn.net/pang_ping/article/details/77523194</w:t>
+        </w:r>
+      </w:hyperlink>
+    </w:p>
+    <w:p>
+      <w:r>
+        <w:t>10</w:t>
+      </w:r>
+      <w:r>
+        <w:t>，</w:t>
+      </w:r>
+      <w:r>
+        <w:rPr>
+          <w:rFonts w:hint="eastAsia"/>
+        </w:rPr>
+        <w:t>又遇到了</w:t>
+      </w:r>
+      <w:r>
+        <w:rPr>
+          <w:rFonts w:hint="eastAsia"/>
+        </w:rPr>
+        <w:t>bug</w:t>
+      </w:r>
+      <w:r>
+        <w:rPr>
+          <w:rFonts w:hint="eastAsia"/>
+        </w:rPr>
+        <w:t>，我真的想看视频了。书籍上的</w:t>
+      </w:r>
+      <w:r>
+        <w:rPr>
+          <w:rFonts w:hint="eastAsia"/>
+        </w:rPr>
+        <w:t>bug</w:t>
+      </w:r>
+      <w:r>
+        <w:rPr>
+          <w:rFonts w:hint="eastAsia"/>
+        </w:rPr>
+        <w:t>很难找，我做的</w:t>
+      </w:r>
+      <w:r>
+        <w:rPr>
+          <w:rFonts w:hint="eastAsia"/>
+        </w:rPr>
+        <w:t>Button</w:t>
+      </w:r>
+      <w:r>
+        <w:rPr>
+          <w:rFonts w:hint="eastAsia"/>
+        </w:rPr>
+        <w:t>控件居然无法点击！！！</w:t>
+      </w:r>
+      <w:r>
+        <w:rPr>
+          <w:rFonts w:hint="eastAsia"/>
+        </w:rPr>
+        <w:t>应该是</w:t>
+      </w:r>
+      <w:r>
+        <w:rPr>
+          <w:rFonts w:hint="eastAsia"/>
+        </w:rPr>
+        <w:t>layout</w:t>
+      </w:r>
+      <w:r>
+        <w:rPr>
+          <w:rFonts w:hint="eastAsia"/>
+        </w:rPr>
+        <w:t>出了问题，感觉像是在按钮层前面覆盖了一层看不见的膜。</w:t>
+      </w:r>
+    </w:p>
+    <w:p>
+      <w:r>
+        <w:rPr>
+          <w:rFonts w:hint="eastAsia"/>
+        </w:rPr>
+        <w:t>我是通过在</w:t>
+      </w:r>
+      <w:r>
+        <w:rPr>
+          <w:rFonts w:hint="eastAsia"/>
+        </w:rPr>
+        <w:t>main</w:t>
+      </w:r>
+      <w:r>
+        <w:t>_acitivty.xml</w:t>
+      </w:r>
+      <w:r>
+        <w:rPr>
+          <w:rFonts w:hint="eastAsia"/>
+        </w:rPr>
+        <w:t>里面插入</w:t>
+      </w:r>
+      <w:r>
+        <w:t xml:space="preserve">    &lt;include layout="@layout/title"/&gt;</w:t>
+      </w:r>
+    </w:p>
     <w:p>
       <w:pPr>
         <w:rPr>
           <w:rFonts w:hint="eastAsia"/>
         </w:rPr>
       </w:pPr>
+      <w:r>
+        <w:rPr>
+          <w:rFonts w:hint="eastAsia"/>
+        </w:rPr>
+        <w:lastRenderedPageBreak/>
+        <w:t>&lt;!--</w:t>
+      </w:r>
+      <w:r>
+        <w:rPr>
+          <w:rFonts w:hint="eastAsia"/>
+        </w:rPr>
+        <w:t>将标题栏布局引进来，但是没有办法点击了</w:t>
+      </w:r>
+      <w:r>
+        <w:rPr>
+          <w:rFonts w:hint="eastAsia"/>
+        </w:rPr>
+        <w:t>--&gt;</w:t>
+      </w:r>
+    </w:p>
+    <w:p>
+      <w:r>
+        <w:t xml:space="preserve">    &lt;</w:t>
+      </w:r>
+      <w:proofErr w:type="spellStart"/>
+      <w:r>
+        <w:t>uilayouttest.com.example.uilayouttest.TitleLayout</w:t>
+      </w:r>
+      <w:proofErr w:type="spellEnd"/>
+    </w:p>
+    <w:p>
+      <w:r>
+        <w:t xml:space="preserve">        </w:t>
+      </w:r>
+      <w:proofErr w:type="spellStart"/>
+      <w:proofErr w:type="gramStart"/>
+      <w:r>
+        <w:t>android:</w:t>
+      </w:r>
+      <w:proofErr w:type="gramEnd"/>
+      <w:r>
+        <w:t>layout_width</w:t>
+      </w:r>
+      <w:proofErr w:type="spellEnd"/>
+      <w:r>
+        <w:t>="</w:t>
+      </w:r>
+      <w:proofErr w:type="spellStart"/>
+      <w:r>
+        <w:t>match_parent</w:t>
+      </w:r>
+      <w:proofErr w:type="spellEnd"/>
+      <w:r>
+        <w:t>"</w:t>
+      </w:r>
+    </w:p>
+    <w:p>
+      <w:r>
+        <w:t xml:space="preserve">        </w:t>
+      </w:r>
+      <w:proofErr w:type="spellStart"/>
+      <w:proofErr w:type="gramStart"/>
+      <w:r>
+        <w:t>android:</w:t>
+      </w:r>
+      <w:proofErr w:type="gramEnd"/>
+      <w:r>
+        <w:t>layout_height</w:t>
+      </w:r>
+      <w:proofErr w:type="spellEnd"/>
+      <w:r>
+        <w:t>="</w:t>
+      </w:r>
+      <w:proofErr w:type="spellStart"/>
+      <w:r>
+        <w:t>wrap_content</w:t>
+      </w:r>
+      <w:proofErr w:type="spellEnd"/>
+      <w:r>
+        <w:t>"</w:t>
+      </w:r>
+    </w:p>
+    <w:p>
+      <w:r>
+        <w:t xml:space="preserve">        /&gt;</w:t>
+      </w:r>
+      <w:r>
+        <w:rPr>
+          <w:rFonts w:hint="eastAsia"/>
+        </w:rPr>
+        <w:t>来引进</w:t>
+      </w:r>
+      <w:r>
+        <w:rPr>
+          <w:rFonts w:hint="eastAsia"/>
+        </w:rPr>
+        <w:t>title</w:t>
+      </w:r>
+      <w:r>
+        <w:rPr>
+          <w:rFonts w:hint="eastAsia"/>
+        </w:rPr>
+        <w:t>布局的</w:t>
+      </w:r>
+    </w:p>
+    <w:p>
+      <w:pPr>
+        <w:rPr>
+          <w:rFonts w:hint="eastAsia"/>
+        </w:rPr>
+      </w:pPr>
+      <w:r>
+        <w:rPr>
+          <w:rFonts w:hint="eastAsia"/>
+        </w:rPr>
+        <w:t>搞了半天，原来我是引入了两次布局，所以点击按钮的时候，点击的另一个估计是。</w:t>
+      </w:r>
     </w:p>
     <w:p>
       <w:pPr>
         <w:pStyle w:val="HTML"/>
         <w:shd w:val="clear" w:color="auto" w:fill="FFFFFF"/>
-        <w:rPr>
-          <w:rFonts w:hint="eastAsia"/>
-        </w:rPr>
       </w:pPr>
+      <w:r>
+        <w:t>11，</w:t>
+      </w:r>
+      <w:bookmarkStart w:id="0" w:name="_GoBack"/>
+      <w:bookmarkEnd w:id="0"/>
     </w:p>
     <w:sectPr>
       <w:pgSz w:w="11906" w:h="16838"/>

</xml_diff>

<commit_message>
20181002 through tremendous odd to the point
</commit_message>
<xml_diff>
--- a/我遇到的问题.docx
+++ b/我遇到的问题.docx
@@ -1888,12 +1888,13 @@
     <w:p>
       <w:pPr>
         <w:pStyle w:val="HTML"/>
+        <w:numPr>
+          <w:ilvl w:val="0"/>
+          <w:numId w:val="1"/>
+        </w:numPr>
         <w:shd w:val="clear" w:color="auto" w:fill="FFFFFF"/>
       </w:pPr>
       <w:r>
-        <w:t>11，</w:t>
-      </w:r>
-      <w:r>
         <w:rPr>
           <w:rFonts w:hint="eastAsia"/>
         </w:rPr>
@@ -1918,9 +1919,413 @@
           <w:rFonts w:hint="eastAsia"/>
         </w:rPr>
         <w:t>不知原因，可能是适配器的问题。</w:t>
+      </w:r>
+      <w:r>
+        <w:rPr>
+          <w:rFonts w:hint="eastAsia"/>
+        </w:rPr>
+        <w:t>并不是适配器的</w:t>
+      </w:r>
+      <w:r>
+        <w:rPr>
+          <w:rFonts w:hint="eastAsia"/>
+        </w:rPr>
+        <w:t>问题</w:t>
+      </w:r>
+      <w:r>
+        <w:rPr>
+          <w:rFonts w:hint="eastAsia"/>
+        </w:rPr>
+        <w:t>，</w:t>
+      </w:r>
+      <w:r>
+        <w:rPr>
+          <w:rFonts w:hint="eastAsia"/>
+        </w:rPr>
+        <w:t>而是布局没有放进活动里。。。</w:t>
+      </w:r>
+      <w:proofErr w:type="gramStart"/>
+      <w:r>
+        <w:rPr>
+          <w:rFonts w:hint="eastAsia"/>
+        </w:rPr>
+        <w:t>晕</w:t>
+      </w:r>
+      <w:proofErr w:type="gramEnd"/>
+    </w:p>
+    <w:p>
+      <w:pPr>
+        <w:pStyle w:val="HTML"/>
+        <w:numPr>
+          <w:ilvl w:val="0"/>
+          <w:numId w:val="1"/>
+        </w:numPr>
+        <w:shd w:val="clear" w:color="auto" w:fill="FFFFFF"/>
+      </w:pPr>
+      <w:r>
+        <w:rPr>
+          <w:rFonts w:hint="eastAsia"/>
+        </w:rPr>
+        <w:t>第五章</w:t>
+      </w:r>
+      <w:proofErr w:type="spellStart"/>
+      <w:r>
+        <w:rPr>
+          <w:rFonts w:hint="eastAsia"/>
+        </w:rPr>
+        <w:t>BroadcastBestPractice</w:t>
+      </w:r>
+      <w:proofErr w:type="spellEnd"/>
+      <w:r>
+        <w:rPr>
+          <w:rFonts w:hint="eastAsia"/>
+        </w:rPr>
+        <w:t>里面，按强制下线无法调出dialog</w:t>
+      </w:r>
+      <w:r>
+        <w:rPr>
+          <w:rFonts w:hint="eastAsia"/>
+        </w:rPr>
+        <w:t>，很奇怪。</w:t>
+      </w:r>
+      <w:r>
+        <w:rPr>
+          <w:rFonts w:hint="eastAsia"/>
+        </w:rPr>
+        <w:t>原来是web层的</w:t>
+      </w:r>
+      <w:proofErr w:type="spellStart"/>
+      <w:r>
+        <w:rPr>
+          <w:rFonts w:hint="eastAsia"/>
+        </w:rPr>
+        <w:t>Login</w:t>
+      </w:r>
+      <w:r>
+        <w:t>Activity</w:t>
+      </w:r>
+      <w:proofErr w:type="spellEnd"/>
+      <w:r>
+        <w:rPr>
+          <w:rFonts w:hint="eastAsia"/>
+        </w:rPr>
+        <w:t>我重写了</w:t>
+      </w:r>
+      <w:proofErr w:type="spellStart"/>
+      <w:r>
+        <w:rPr>
+          <w:rFonts w:hint="eastAsia"/>
+        </w:rPr>
+        <w:t>on</w:t>
+      </w:r>
+      <w:r>
+        <w:t>Destroy</w:t>
+      </w:r>
+      <w:proofErr w:type="spellEnd"/>
+      <w:r>
+        <w:t>()</w:t>
+      </w:r>
+      <w:r>
+        <w:rPr>
+          <w:rFonts w:hint="eastAsia"/>
+        </w:rPr>
+        <w:t>方法，也就是说，执行以后直接销毁了活动，但是我删掉还是无法调出dialog</w:t>
+      </w:r>
+      <w:r>
+        <w:rPr>
+          <w:rFonts w:hint="eastAsia"/>
+        </w:rPr>
+        <w:t>。</w:t>
+      </w:r>
+      <w:r>
+        <w:rPr>
+          <w:rFonts w:hint="eastAsia"/>
+        </w:rPr>
+        <w:t>更神奇的是我把书本的源代码翻出来也是调不出dialog</w:t>
+      </w:r>
+      <w:r>
+        <w:rPr>
+          <w:rFonts w:hint="eastAsia"/>
+        </w:rPr>
+        <w:t>。跳过？</w:t>
+      </w:r>
+      <w:r>
+        <w:rPr>
+          <w:rFonts w:hint="eastAsia"/>
+        </w:rPr>
+        <w:t>未解决</w:t>
+      </w:r>
+      <w:r>
+        <w:rPr>
+          <w:rFonts w:hint="eastAsia"/>
+        </w:rPr>
+        <w:t>。</w:t>
+      </w:r>
+      <w:r>
+        <w:rPr>
+          <w:rFonts w:hint="eastAsia"/>
+        </w:rPr>
+        <w:t>找到问题所在了，居然是</w:t>
+      </w:r>
+      <w:proofErr w:type="spellStart"/>
+      <w:r>
+        <w:rPr>
+          <w:rFonts w:hint="eastAsia"/>
+        </w:rPr>
+        <w:t>Main</w:t>
+      </w:r>
+      <w:r>
+        <w:t>Activity</w:t>
+      </w:r>
+      <w:proofErr w:type="spellEnd"/>
+      <w:r>
+        <w:rPr>
+          <w:rFonts w:hint="eastAsia"/>
+        </w:rPr>
+        <w:t>继承，我写的继承</w:t>
+      </w:r>
+      <w:proofErr w:type="spellStart"/>
+      <w:r>
+        <w:rPr>
+          <w:rFonts w:hint="eastAsia"/>
+        </w:rPr>
+        <w:t>App</w:t>
+      </w:r>
+      <w:r>
+        <w:t>CompatActivity</w:t>
+      </w:r>
+      <w:proofErr w:type="spellEnd"/>
+      <w:r>
+        <w:rPr>
+          <w:rFonts w:hint="eastAsia"/>
+        </w:rPr>
+        <w:t>但是实际上应该继承</w:t>
+      </w:r>
+      <w:proofErr w:type="spellStart"/>
+      <w:r>
+        <w:rPr>
+          <w:rFonts w:hint="eastAsia"/>
+        </w:rPr>
+        <w:t>BaseActicity</w:t>
+      </w:r>
+      <w:proofErr w:type="spellEnd"/>
+      <w:r>
+        <w:rPr>
+          <w:rFonts w:hint="eastAsia"/>
+        </w:rPr>
+        <w:t>，而用</w:t>
+      </w:r>
+      <w:proofErr w:type="spellStart"/>
+      <w:r>
+        <w:rPr>
+          <w:rFonts w:hint="eastAsia"/>
+        </w:rPr>
+        <w:t>Base</w:t>
+      </w:r>
+      <w:r>
+        <w:t>Activity</w:t>
+      </w:r>
+      <w:proofErr w:type="spellEnd"/>
+      <w:r>
+        <w:rPr>
+          <w:rFonts w:hint="eastAsia"/>
+        </w:rPr>
+        <w:t>来继承</w:t>
+      </w:r>
+      <w:proofErr w:type="spellStart"/>
+      <w:r>
+        <w:rPr>
+          <w:rFonts w:hint="eastAsia"/>
+        </w:rPr>
+        <w:t>App</w:t>
+      </w:r>
+      <w:r>
+        <w:t>CompatActivity</w:t>
+      </w:r>
+      <w:proofErr w:type="spellEnd"/>
+      <w:r>
+        <w:rPr>
+          <w:rFonts w:hint="eastAsia"/>
+        </w:rPr>
+        <w:t>然后才可以在</w:t>
+      </w:r>
+      <w:proofErr w:type="spellStart"/>
+      <w:r>
+        <w:rPr>
+          <w:rFonts w:hint="eastAsia"/>
+        </w:rPr>
+        <w:t>BaseActivity</w:t>
+      </w:r>
+      <w:proofErr w:type="spellEnd"/>
+      <w:r>
+        <w:rPr>
+          <w:rFonts w:hint="eastAsia"/>
+        </w:rPr>
+        <w:t>里面</w:t>
+      </w:r>
+      <w:r>
+        <w:rPr>
+          <w:rFonts w:hint="eastAsia"/>
+        </w:rPr>
+        <w:t>的</w:t>
+      </w:r>
+      <w:proofErr w:type="spellStart"/>
+      <w:r>
+        <w:rPr>
+          <w:rFonts w:hint="eastAsia"/>
+        </w:rPr>
+        <w:t>onResume</w:t>
+      </w:r>
+      <w:proofErr w:type="spellEnd"/>
+      <w:r>
+        <w:t>()</w:t>
+      </w:r>
+      <w:r>
+        <w:rPr>
+          <w:rFonts w:hint="eastAsia"/>
+        </w:rPr>
+        <w:t>添加接收器</w:t>
+      </w:r>
+      <w:r>
+        <w:rPr>
+          <w:rFonts w:hint="eastAsia"/>
+        </w:rPr>
+        <w:t>，否则添加的接收器实际上没有加入工程里面。</w:t>
+      </w:r>
+      <w:r>
+        <w:rPr>
+          <w:rFonts w:hint="eastAsia"/>
+        </w:rPr>
+        <w:t>（这就是动态注册接收器）</w:t>
+      </w:r>
+    </w:p>
+    <w:p>
+      <w:pPr>
+        <w:pStyle w:val="HTML"/>
+        <w:numPr>
+          <w:ilvl w:val="0"/>
+          <w:numId w:val="1"/>
+        </w:numPr>
+        <w:shd w:val="clear" w:color="auto" w:fill="FFFFFF"/>
+      </w:pPr>
+      <w:r>
+        <w:rPr>
+          <w:rFonts w:hint="eastAsia"/>
+        </w:rPr>
+        <w:t>第六章用了</w:t>
+      </w:r>
+      <w:proofErr w:type="spellStart"/>
+      <w:r>
+        <w:rPr>
+          <w:rFonts w:hint="eastAsia"/>
+        </w:rPr>
+        <w:t>adb</w:t>
+      </w:r>
+      <w:proofErr w:type="spellEnd"/>
+      <w:r>
+        <w:t xml:space="preserve"> shell</w:t>
+      </w:r>
+      <w:r>
+        <w:rPr>
+          <w:rFonts w:hint="eastAsia"/>
+        </w:rPr>
+        <w:t>以后，想进入</w:t>
+      </w:r>
+      <w:r>
+        <w:t>SQLite</w:t>
+      </w:r>
+      <w:r>
+        <w:rPr>
+          <w:rFonts w:hint="eastAsia"/>
+        </w:rPr>
+        <w:t>创建的数据库文件，但是并没有成功，说是权限不够，所以网上找了，要</w:t>
+      </w:r>
+      <w:proofErr w:type="spellStart"/>
+      <w:r>
+        <w:rPr>
+          <w:rFonts w:hint="eastAsia"/>
+        </w:rPr>
+        <w:t>su</w:t>
+      </w:r>
+      <w:proofErr w:type="spellEnd"/>
+      <w:r>
+        <w:rPr>
+          <w:rFonts w:hint="eastAsia"/>
+        </w:rPr>
+        <w:t>，但是我</w:t>
+      </w:r>
+      <w:proofErr w:type="spellStart"/>
+      <w:r>
+        <w:rPr>
+          <w:rFonts w:hint="eastAsia"/>
+        </w:rPr>
+        <w:t>su</w:t>
+      </w:r>
+      <w:proofErr w:type="spellEnd"/>
+      <w:r>
+        <w:rPr>
+          <w:rFonts w:hint="eastAsia"/>
+        </w:rPr>
+        <w:t>和</w:t>
+      </w:r>
+      <w:proofErr w:type="spellStart"/>
+      <w:r>
+        <w:rPr>
+          <w:rFonts w:hint="eastAsia"/>
+        </w:rPr>
+        <w:t>sudo</w:t>
+      </w:r>
+      <w:proofErr w:type="spellEnd"/>
+      <w:r>
+        <w:rPr>
+          <w:rFonts w:hint="eastAsia"/>
+        </w:rPr>
+        <w:t>命令都试过了</w:t>
+      </w:r>
+      <w:r>
+        <w:t>，</w:t>
+      </w:r>
+      <w:r>
+        <w:rPr>
+          <w:rFonts w:hint="eastAsia"/>
+        </w:rPr>
+        <w:t>并没有用。</w:t>
+      </w:r>
+      <w:hyperlink r:id="rId7" w:history="1">
+        <w:r>
+          <w:rPr>
+            <w:rStyle w:val="a4"/>
+          </w:rPr>
+          <w:t>https://www.jianshu.com/p/c08b0b4207dd</w:t>
+        </w:r>
+      </w:hyperlink>
+      <w:r>
+        <w:rPr>
+          <w:rFonts w:hint="eastAsia"/>
+        </w:rPr>
+        <w:t>看来应该要直接在机子上root才能访问</w:t>
+      </w:r>
+      <w:r>
+        <w:rPr>
+          <w:rFonts w:hint="eastAsia"/>
+        </w:rPr>
+        <w:t>数据库</w:t>
       </w:r>
       <w:bookmarkStart w:id="0" w:name="_GoBack"/>
       <w:bookmarkEnd w:id="0"/>
+    </w:p>
+    <w:p>
+      <w:pPr>
+        <w:pStyle w:val="HTML"/>
+        <w:numPr>
+          <w:ilvl w:val="0"/>
+          <w:numId w:val="1"/>
+        </w:numPr>
+        <w:shd w:val="clear" w:color="auto" w:fill="FFFFFF"/>
+        <w:rPr>
+          <w:rFonts w:hint="eastAsia"/>
+        </w:rPr>
+      </w:pPr>
     </w:p>
     <w:sectPr>
       <w:pgSz w:w="11906" w:h="16838"/>

</xml_diff>

<commit_message>
20181002 through tremedous odds to the chapter7
</commit_message>
<xml_diff>
--- a/我遇到的问题.docx
+++ b/我遇到的问题.docx
@@ -2311,6 +2311,165 @@
         </w:rPr>
         <w:t>数据库</w:t>
       </w:r>
+    </w:p>
+    <w:p>
+      <w:pPr>
+        <w:pStyle w:val="HTML"/>
+        <w:numPr>
+          <w:ilvl w:val="0"/>
+          <w:numId w:val="1"/>
+        </w:numPr>
+        <w:shd w:val="clear" w:color="auto" w:fill="FFFFFF"/>
+      </w:pPr>
+      <w:r>
+        <w:rPr>
+          <w:rFonts w:hint="eastAsia"/>
+        </w:rPr>
+        <w:t>第七章讲述了运行时权限的申请，</w:t>
+      </w:r>
+      <w:r>
+        <w:rPr>
+          <w:rFonts w:hint="eastAsia"/>
+        </w:rPr>
+        <w:t>6.0以前是要一起申请权限的，但是6.0之后可以在运行时候申请权限。</w:t>
+      </w:r>
+      <w:r>
+        <w:rPr>
+          <w:rFonts w:hint="eastAsia"/>
+        </w:rPr>
+        <w:t>所以可以在Android</w:t>
+      </w:r>
+      <w:r>
+        <w:t>Manifest.xml</w:t>
+      </w:r>
+      <w:r>
+        <w:rPr>
+          <w:rFonts w:hint="eastAsia"/>
+        </w:rPr>
+        <w:t>里面加上&lt;uses</w:t>
+      </w:r>
+      <w:r>
+        <w:t xml:space="preserve">-permission </w:t>
+      </w:r>
+      <w:proofErr w:type="spellStart"/>
+      <w:r>
+        <w:t>android:name</w:t>
+      </w:r>
+      <w:proofErr w:type="spellEnd"/>
+      <w:r>
+        <w:t>=</w:t>
+      </w:r>
+      <w:proofErr w:type="gramStart"/>
+      <w:r>
+        <w:t>”</w:t>
+      </w:r>
+      <w:proofErr w:type="spellStart"/>
+      <w:proofErr w:type="gramEnd"/>
+      <w:r>
+        <w:t>android.permission.CALL_PHONE</w:t>
+      </w:r>
+      <w:proofErr w:type="spellEnd"/>
+      <w:proofErr w:type="gramStart"/>
+      <w:r>
+        <w:t>”</w:t>
+      </w:r>
+      <w:proofErr w:type="gramEnd"/>
+      <w:r>
+        <w:t>/&gt;</w:t>
+      </w:r>
+      <w:r>
+        <w:rPr>
+          <w:rFonts w:hint="eastAsia"/>
+        </w:rPr>
+        <w:t>之后就可以运行了。</w:t>
+      </w:r>
+      <w:r>
+        <w:rPr>
+          <w:rFonts w:hint="eastAsia"/>
+        </w:rPr>
+        <w:t>但是在6.0版本之后，权限是被禁止的因为危险权限必须在运行时进行</w:t>
+      </w:r>
+      <w:r>
+        <w:rPr>
+          <w:rFonts w:hint="eastAsia"/>
+        </w:rPr>
+        <w:t>处理。</w:t>
+      </w:r>
+      <w:r>
+        <w:rPr>
+          <w:rFonts w:hint="eastAsia"/>
+        </w:rPr>
+        <w:t>要在</w:t>
+      </w:r>
+      <w:proofErr w:type="spellStart"/>
+      <w:r>
+        <w:t>onClick</w:t>
+      </w:r>
+      <w:proofErr w:type="spellEnd"/>
+      <w:r>
+        <w:t>()</w:t>
+      </w:r>
+      <w:r>
+        <w:rPr>
+          <w:rFonts w:hint="eastAsia"/>
+        </w:rPr>
+        <w:t>方法里面加上判断if(</w:t>
+      </w:r>
+      <w:r>
+        <w:t>ContextCompat.checkSelfPersmission(M</w:t>
+      </w:r>
+      <w:r>
+        <w:rPr>
+          <w:rFonts w:hint="eastAsia"/>
+        </w:rPr>
+        <w:t>ain</w:t>
+      </w:r>
+      <w:r>
+        <w:t>Activity.this,Manifest.permission.CALL_PHONE</w:t>
+      </w:r>
+      <w:r>
+        <w:t>) != PackageManager.PERMISSION_GRANTED){ActivityCompat.</w:t>
+      </w:r>
+      <w:r>
+        <w:rPr>
+          <w:rFonts w:hint="eastAsia"/>
+        </w:rPr>
+        <w:t>re</w:t>
+      </w:r>
+      <w:r>
+        <w:t>questPermission(MainActivity.this,new String[]{</w:t>
+      </w:r>
+      <w:proofErr w:type="spellStart"/>
+      <w:r>
+        <w:t>Manifest.permission.CALL_PHONE</w:t>
+      </w:r>
+      <w:proofErr w:type="spellEnd"/>
+      <w:r>
+        <w:t>},1);</w:t>
+      </w:r>
+      <w:r>
+        <w:t>else{call();}</w:t>
+      </w:r>
+      <w:r>
+        <w:rPr>
+          <w:rFonts w:hint="eastAsia"/>
+        </w:rPr>
+        <w:t>哈哈，终于成功了，这样的话，</w:t>
+      </w:r>
+      <w:proofErr w:type="spellStart"/>
+      <w:r>
+        <w:rPr>
+          <w:rFonts w:hint="eastAsia"/>
+        </w:rPr>
+        <w:t>adb</w:t>
+      </w:r>
+      <w:proofErr w:type="spellEnd"/>
+      <w:r>
+        <w:rPr>
+          <w:rFonts w:hint="eastAsia"/>
+        </w:rPr>
+        <w:t>里面的那个实例也成功了。</w:t>
+      </w:r>
       <w:bookmarkStart w:id="0" w:name="_GoBack"/>
       <w:bookmarkEnd w:id="0"/>
     </w:p>
@@ -2322,9 +2481,6 @@
           <w:numId w:val="1"/>
         </w:numPr>
         <w:shd w:val="clear" w:color="auto" w:fill="FFFFFF"/>
-        <w:rPr>
-          <w:rFonts w:hint="eastAsia"/>
-        </w:rPr>
       </w:pPr>
     </w:p>
     <w:sectPr>

</xml_diff>